<commit_message>
update resume and applied jobs
also, down with the typos!
</commit_message>
<xml_diff>
--- a/work_experience/data/Resume Nelson, Ethan.docx
+++ b/work_experience/data/Resume Nelson, Ethan.docx
@@ -72,7 +72,25 @@
             <w:sz w:val="20"/>
             <w:szCs w:val="20"/>
           </w:rPr>
-          <w:t>linkedin.com/in/ethan-nelson/</w:t>
+          <w:t>linkedin.com/in/</w:t>
+        </w:r>
+        <w:proofErr w:type="spellStart"/>
+        <w:r>
+          <w:rPr>
+            <w:rStyle w:val="Hyperlink"/>
+            <w:sz w:val="20"/>
+            <w:szCs w:val="20"/>
+          </w:rPr>
+          <w:t>ethan</w:t>
+        </w:r>
+        <w:proofErr w:type="spellEnd"/>
+        <w:r>
+          <w:rPr>
+            <w:rStyle w:val="Hyperlink"/>
+            <w:sz w:val="20"/>
+            <w:szCs w:val="20"/>
+          </w:rPr>
+          <w:t>-nelson/</w:t>
         </w:r>
       </w:hyperlink>
       <w:r>
@@ -276,15 +294,7 @@
                 <w:sz w:val="24"/>
                 <w:szCs w:val="24"/>
               </w:rPr>
-              <w:t>Python</w:t>
-            </w:r>
-            <w:r>
-              <w:rPr>
-                <w:bCs/>
-                <w:sz w:val="24"/>
-                <w:szCs w:val="24"/>
-              </w:rPr>
-              <w:t xml:space="preserve"> / matplotlib</w:t>
+              <w:t>C++ / OOP / OOAD</w:t>
             </w:r>
           </w:p>
         </w:tc>
@@ -306,15 +316,7 @@
                 <w:sz w:val="24"/>
                 <w:szCs w:val="24"/>
               </w:rPr>
-              <w:t>C++ / OOP</w:t>
-            </w:r>
-            <w:r>
-              <w:rPr>
-                <w:bCs/>
-                <w:sz w:val="24"/>
-                <w:szCs w:val="24"/>
-              </w:rPr>
-              <w:t xml:space="preserve"> / OOAD</w:t>
+              <w:t>Python / matplotlib</w:t>
             </w:r>
           </w:p>
         </w:tc>
@@ -358,7 +360,7 @@
                 <w:sz w:val="24"/>
                 <w:szCs w:val="24"/>
               </w:rPr>
-              <w:t>SQL</w:t>
+              <w:t>TensorFlow / Keras</w:t>
             </w:r>
           </w:p>
         </w:tc>
@@ -382,39 +384,7 @@
                 <w:sz w:val="24"/>
                 <w:szCs w:val="24"/>
               </w:rPr>
-              <w:t>TensorFlow</w:t>
-            </w:r>
-            <w:r>
-              <w:rPr>
-                <w:bCs/>
-                <w:sz w:val="24"/>
-                <w:szCs w:val="24"/>
-              </w:rPr>
-              <w:t xml:space="preserve"> </w:t>
-            </w:r>
-            <w:r>
-              <w:rPr>
-                <w:bCs/>
-                <w:sz w:val="24"/>
-                <w:szCs w:val="24"/>
-              </w:rPr>
-              <w:t>/</w:t>
-            </w:r>
-            <w:r>
-              <w:rPr>
-                <w:bCs/>
-                <w:sz w:val="24"/>
-                <w:szCs w:val="24"/>
-              </w:rPr>
-              <w:t xml:space="preserve"> </w:t>
-            </w:r>
-            <w:r>
-              <w:rPr>
-                <w:bCs/>
-                <w:sz w:val="24"/>
-                <w:szCs w:val="24"/>
-              </w:rPr>
-              <w:t>Keras</w:t>
+              <w:t>Clustering, Neural Nets</w:t>
             </w:r>
           </w:p>
         </w:tc>
@@ -458,7 +428,7 @@
                 <w:sz w:val="24"/>
                 <w:szCs w:val="24"/>
               </w:rPr>
-              <w:t>Clustering, Neural Nets</w:t>
+              <w:t>SQL</w:t>
             </w:r>
           </w:p>
         </w:tc>
@@ -474,6 +444,14 @@
                 <w:szCs w:val="24"/>
               </w:rPr>
             </w:pPr>
+            <w:r>
+              <w:rPr>
+                <w:bCs/>
+                <w:sz w:val="24"/>
+                <w:szCs w:val="24"/>
+              </w:rPr>
+              <w:t>Engineering design process</w:t>
+            </w:r>
           </w:p>
         </w:tc>
       </w:tr>
@@ -886,7 +864,15 @@
         <w:t xml:space="preserve">a </w:t>
       </w:r>
       <w:r>
-        <w:t xml:space="preserve">Machine Learning Engineer in order to increase working knowledge on machine learning algorithms specifically dealing with </w:t>
+        <w:t xml:space="preserve">Machine Learning Engineer </w:t>
+      </w:r>
+      <w:proofErr w:type="gramStart"/>
+      <w:r>
+        <w:t>in order to</w:t>
+      </w:r>
+      <w:proofErr w:type="gramEnd"/>
+      <w:r>
+        <w:t xml:space="preserve"> increase working knowledge on machine learning algorithms specifically dealing with </w:t>
       </w:r>
       <w:r>
         <w:t>n</w:t>
@@ -1306,7 +1292,21 @@
         <w:rPr>
           <w:iCs/>
         </w:rPr>
-        <w:t>Conducted and applied research in order to understand EEG data and how it works with machine learning.</w:t>
+        <w:t xml:space="preserve">Conducted and applied research </w:t>
+      </w:r>
+      <w:proofErr w:type="gramStart"/>
+      <w:r>
+        <w:rPr>
+          <w:iCs/>
+        </w:rPr>
+        <w:t>in order to</w:t>
+      </w:r>
+      <w:proofErr w:type="gramEnd"/>
+      <w:r>
+        <w:rPr>
+          <w:iCs/>
+        </w:rPr>
+        <w:t xml:space="preserve"> understand EEG data and how it works with machine learning.</w:t>
       </w:r>
     </w:p>
     <w:p>
@@ -1433,11 +1433,16 @@
         <w:t>nnovated,</w:t>
       </w:r>
       <w:r>
-        <w:t xml:space="preserve"> design</w:t>
+        <w:t xml:space="preserve"> </w:t>
+      </w:r>
+      <w:proofErr w:type="gramStart"/>
+      <w:r>
+        <w:t>design</w:t>
       </w:r>
       <w:r>
         <w:t>ed</w:t>
       </w:r>
+      <w:proofErr w:type="gramEnd"/>
       <w:r>
         <w:t xml:space="preserve"> and buil</w:t>
       </w:r>

</xml_diff>